<commit_message>
names added and potion tme added
</commit_message>
<xml_diff>
--- a/manabe.docx
+++ b/manabe.docx
@@ -133,7 +133,16 @@
       </w:hyperlink>
     </w:p>
     <w:p/>
-    <w:p/>
+    <w:p>
+      <w:hyperlink r:id="rId16" w:history="1">
+        <w:r>
+          <w:rPr>
+            <w:rStyle w:val="Hyperlink"/>
+          </w:rPr>
+          <w:t>https://www.google.com/url?sa=i&amp;url=https%3A%2F%2Fwww.vectorstock.com%2Froyalty-free-vector%2Fretro-spaceship-pixel-art-game-rocket-at-night-vector-26751070&amp;psig=AOvVaw2WxfEWMx23tqtM_h8ekVOH&amp;ust=1644487208537000&amp;source=images&amp;cd=vfe&amp;ved=0CAwQjhxqFwoTCMCh97Cu8vUCFQAAAAAdAAAAABAD</w:t>
+        </w:r>
+      </w:hyperlink>
+    </w:p>
     <w:sectPr>
       <w:pgSz w:w="12240" w:h="15840"/>
       <w:pgMar w:top="1440" w:right="1440" w:bottom="1440" w:left="1440" w:header="720" w:footer="720" w:gutter="0"/>

</xml_diff>